<commit_message>
Binder Update - Social Contract & Video
</commit_message>
<xml_diff>
--- a/Documentation/Documents/Jenkins.docx
+++ b/Documentation/Documents/Jenkins.docx
@@ -36,7 +36,10 @@
         </w:r>
       </w:hyperlink>
       <w:r>
-        <w:t>. Jenkins is the most famous Continuous Integration tool, I know you are curious to know the reason behind the popularity of Jenkins and I am pretty sure after reading this What is Jenkins blog, all your questions will get answered.</w:t>
+        <w:t>. Jenkins is the most famous Continuous Integration tool</w:t>
+      </w:r>
+      <w:r>
+        <w:t>.</w:t>
       </w:r>
     </w:p>
     <w:p>
@@ -71,19 +74,15 @@
       <w:r>
         <w:t xml:space="preserve">Jenkins is an open source automation tool written in Java with plugins built for Continuous Integration purpose. Jenkins is used to build and test your software projects continuously making it easier for developers to integrate changes to the </w:t>
       </w:r>
-      <w:proofErr w:type="gramStart"/>
-      <w:r>
-        <w:t>project, and</w:t>
-      </w:r>
-      <w:proofErr w:type="gramEnd"/>
+      <w:r>
+        <w:t>project and</w:t>
+      </w:r>
       <w:r>
         <w:t xml:space="preserve"> making it easier for users to obtain a fresh build. It also allows you to continuously deliver your software by integrating with </w:t>
       </w:r>
-      <w:proofErr w:type="gramStart"/>
-      <w:r>
-        <w:t>a large number of</w:t>
-      </w:r>
-      <w:proofErr w:type="gramEnd"/>
+      <w:r>
+        <w:t>many</w:t>
+      </w:r>
       <w:r>
         <w:t xml:space="preserve"> testing and deployment technologies.</w:t>
       </w:r>
@@ -103,11 +102,9 @@
       <w:r>
         <w:t xml:space="preserve">Jenkins achieves Continuous Integration with the help of plugins. Plugins allows the integration of Various DevOps stages. If you want to integrate a </w:t>
       </w:r>
-      <w:proofErr w:type="gramStart"/>
-      <w:r>
-        <w:t>particular tool</w:t>
-      </w:r>
-      <w:proofErr w:type="gramEnd"/>
+      <w:r>
+        <w:t>tool</w:t>
+      </w:r>
       <w:r>
         <w:t>, you need to install the plugins for that tool. For example: Git, Maven 2 project, Amazon EC2, HTML publisher etc.</w:t>
       </w:r>
@@ -132,13 +129,14 @@
           <w:lang w:val="en-GB" w:eastAsia="en-GB"/>
         </w:rPr>
       </w:pPr>
+      <w:bookmarkStart w:id="0" w:name="_GoBack"/>
       <w:r>
         <w:rPr>
           <w:noProof/>
         </w:rPr>
         <w:drawing>
-          <wp:inline distT="0" distB="0" distL="0" distR="0" wp14:anchorId="77EC316B" wp14:editId="4E70FD9A">
-            <wp:extent cx="5731510" cy="4000500"/>
+          <wp:inline distT="0" distB="0" distL="0" distR="0" wp14:anchorId="77EC316B" wp14:editId="04F761FF">
+            <wp:extent cx="5731510" cy="4286250"/>
             <wp:effectExtent l="19050" t="19050" r="21590" b="19050"/>
             <wp:docPr id="1" name="Picture 1"/>
             <wp:cNvGraphicFramePr>
@@ -160,7 +158,7 @@
                   <pic:spPr>
                     <a:xfrm>
                       <a:off x="0" y="0"/>
-                      <a:ext cx="5731510" cy="4000500"/>
+                      <a:ext cx="5731510" cy="4286250"/>
                     </a:xfrm>
                     <a:prstGeom prst="rect">
                       <a:avLst/>
@@ -177,6 +175,7 @@
           </wp:inline>
         </w:drawing>
       </w:r>
+      <w:bookmarkEnd w:id="0"/>
     </w:p>
     <w:p>
       <w:pPr>
@@ -263,15 +262,7 @@
         <w:jc w:val="both"/>
       </w:pPr>
       <w:r>
-        <w:t xml:space="preserve">There are certain things about Jenkins that separates it from other the Continuous Integration tool. Let us </w:t>
-      </w:r>
-      <w:proofErr w:type="gramStart"/>
-      <w:r>
-        <w:t>take a look</w:t>
-      </w:r>
-      <w:proofErr w:type="gramEnd"/>
-      <w:r>
-        <w:t xml:space="preserve"> on those points.</w:t>
+        <w:t>There are certain things about Jenkins that separates it from other the Continuous Integration tool.</w:t>
       </w:r>
     </w:p>
     <w:p>
@@ -783,22 +774,6 @@
     <w:p>
       <w:pPr>
         <w:jc w:val="both"/>
-      </w:pPr>
-      <w:r>
-        <w:t xml:space="preserve">With the Ansible Plugin in Jenkins, </w:t>
-      </w:r>
-      <w:proofErr w:type="gramStart"/>
-      <w:r>
-        <w:t>this  brings</w:t>
-      </w:r>
-      <w:proofErr w:type="gramEnd"/>
-      <w:r>
-        <w:t xml:space="preserve"> the automation integration support into Jenkins. This integration allows the build jobs to deploy to different servers and automate different jobs within the server.</w:t>
-      </w:r>
-    </w:p>
-    <w:p>
-      <w:pPr>
-        <w:jc w:val="both"/>
         <w:rPr>
           <w:rStyle w:val="Hyperlink"/>
         </w:rPr>
@@ -859,8 +834,6 @@
           <w:t>https://jenkins.io/</w:t>
         </w:r>
       </w:hyperlink>
-      <w:bookmarkStart w:id="0" w:name="_GoBack"/>
-      <w:bookmarkEnd w:id="0"/>
     </w:p>
     <w:sectPr>
       <w:pgSz w:w="11906" w:h="16838"/>

</xml_diff>